<commit_message>
GL65_11/22_sompt fixes for msgs
</commit_message>
<xml_diff>
--- a/jointrip chatGPT.docx
+++ b/jointrip chatGPT.docx
@@ -548,25 +548,7 @@
           <w:sz w:val="20"/>
           <w:szCs w:val="20"/>
         </w:rPr>
-        <w:t xml:space="preserve">  "</w:t>
-      </w:r>
-      <w:proofErr w:type="spellStart"/>
-      <w:r>
-        <w:rPr>
-          <w:rFonts w:ascii="Courier New" w:eastAsia="Times New Roman" w:hAnsi="Courier New" w:cs="Courier New"/>
-          <w:sz w:val="20"/>
-          <w:szCs w:val="20"/>
-        </w:rPr>
-        <w:t>userId</w:t>
-      </w:r>
-      <w:proofErr w:type="spellEnd"/>
-      <w:r>
-        <w:rPr>
-          <w:rFonts w:ascii="Courier New" w:eastAsia="Times New Roman" w:hAnsi="Courier New" w:cs="Courier New"/>
-          <w:sz w:val="20"/>
-          <w:szCs w:val="20"/>
-        </w:rPr>
-        <w:t>": "user1",</w:t>
+        <w:t xml:space="preserve">  "userId": "user1",</w:t>
       </w:r>
     </w:p>
     <w:p>
@@ -603,61 +585,25 @@
           <w:sz w:val="20"/>
           <w:szCs w:val="20"/>
         </w:rPr>
-        <w:t xml:space="preserve">  "</w:t>
-      </w:r>
-      <w:proofErr w:type="spellStart"/>
-      <w:r>
-        <w:rPr>
-          <w:rFonts w:ascii="Courier New" w:eastAsia="Times New Roman" w:hAnsi="Courier New" w:cs="Courier New"/>
-          <w:sz w:val="20"/>
-          <w:szCs w:val="20"/>
-        </w:rPr>
-        <w:t>startLocation</w:t>
-      </w:r>
-      <w:proofErr w:type="spellEnd"/>
-      <w:r>
-        <w:rPr>
-          <w:rFonts w:ascii="Courier New" w:eastAsia="Times New Roman" w:hAnsi="Courier New" w:cs="Courier New"/>
-          <w:sz w:val="20"/>
-          <w:szCs w:val="20"/>
-        </w:rPr>
-        <w:t>": { "</w:t>
-      </w:r>
-      <w:proofErr w:type="spellStart"/>
-      <w:r>
-        <w:rPr>
-          <w:rFonts w:ascii="Courier New" w:eastAsia="Times New Roman" w:hAnsi="Courier New" w:cs="Courier New"/>
-          <w:sz w:val="20"/>
-          <w:szCs w:val="20"/>
-        </w:rPr>
-        <w:t>lat</w:t>
-      </w:r>
-      <w:proofErr w:type="spellEnd"/>
-      <w:r>
-        <w:rPr>
-          <w:rFonts w:ascii="Courier New" w:eastAsia="Times New Roman" w:hAnsi="Courier New" w:cs="Courier New"/>
-          <w:sz w:val="20"/>
-          <w:szCs w:val="20"/>
-        </w:rPr>
-        <w:t>": 37.422, "</w:t>
-      </w:r>
-      <w:proofErr w:type="spellStart"/>
-      <w:r>
-        <w:rPr>
-          <w:rFonts w:ascii="Courier New" w:eastAsia="Times New Roman" w:hAnsi="Courier New" w:cs="Courier New"/>
-          <w:sz w:val="20"/>
-          <w:szCs w:val="20"/>
-        </w:rPr>
-        <w:t>lng</w:t>
-      </w:r>
-      <w:proofErr w:type="spellEnd"/>
-      <w:r>
-        <w:rPr>
-          <w:rFonts w:ascii="Courier New" w:eastAsia="Times New Roman" w:hAnsi="Courier New" w:cs="Courier New"/>
-          <w:sz w:val="20"/>
-          <w:szCs w:val="20"/>
-        </w:rPr>
-        <w:t>": -122.084 },</w:t>
+        <w:t xml:space="preserve">  "startLocation": </w:t>
+      </w:r>
+      <w:proofErr w:type="gramStart"/>
+      <w:r>
+        <w:rPr>
+          <w:rFonts w:ascii="Courier New" w:eastAsia="Times New Roman" w:hAnsi="Courier New" w:cs="Courier New"/>
+          <w:sz w:val="20"/>
+          <w:szCs w:val="20"/>
+        </w:rPr>
+        <w:t>{ "</w:t>
+      </w:r>
+      <w:proofErr w:type="gramEnd"/>
+      <w:r>
+        <w:rPr>
+          <w:rFonts w:ascii="Courier New" w:eastAsia="Times New Roman" w:hAnsi="Courier New" w:cs="Courier New"/>
+          <w:sz w:val="20"/>
+          <w:szCs w:val="20"/>
+        </w:rPr>
+        <w:t>lat": 37.422, "lng": -122.084 },</w:t>
       </w:r>
     </w:p>
     <w:p>
@@ -694,43 +640,25 @@
           <w:sz w:val="20"/>
           <w:szCs w:val="20"/>
         </w:rPr>
-        <w:t xml:space="preserve">  "destination": { "</w:t>
-      </w:r>
-      <w:proofErr w:type="spellStart"/>
-      <w:r>
-        <w:rPr>
-          <w:rFonts w:ascii="Courier New" w:eastAsia="Times New Roman" w:hAnsi="Courier New" w:cs="Courier New"/>
-          <w:sz w:val="20"/>
-          <w:szCs w:val="20"/>
-        </w:rPr>
-        <w:t>lat</w:t>
-      </w:r>
-      <w:proofErr w:type="spellEnd"/>
-      <w:r>
-        <w:rPr>
-          <w:rFonts w:ascii="Courier New" w:eastAsia="Times New Roman" w:hAnsi="Courier New" w:cs="Courier New"/>
-          <w:sz w:val="20"/>
-          <w:szCs w:val="20"/>
-        </w:rPr>
-        <w:t>": 37.331, "</w:t>
-      </w:r>
-      <w:proofErr w:type="spellStart"/>
-      <w:r>
-        <w:rPr>
-          <w:rFonts w:ascii="Courier New" w:eastAsia="Times New Roman" w:hAnsi="Courier New" w:cs="Courier New"/>
-          <w:sz w:val="20"/>
-          <w:szCs w:val="20"/>
-        </w:rPr>
-        <w:t>lng</w:t>
-      </w:r>
-      <w:proofErr w:type="spellEnd"/>
-      <w:r>
-        <w:rPr>
-          <w:rFonts w:ascii="Courier New" w:eastAsia="Times New Roman" w:hAnsi="Courier New" w:cs="Courier New"/>
-          <w:sz w:val="20"/>
-          <w:szCs w:val="20"/>
-        </w:rPr>
-        <w:t>": -122.031 }</w:t>
+        <w:t xml:space="preserve">  "destination": </w:t>
+      </w:r>
+      <w:proofErr w:type="gramStart"/>
+      <w:r>
+        <w:rPr>
+          <w:rFonts w:ascii="Courier New" w:eastAsia="Times New Roman" w:hAnsi="Courier New" w:cs="Courier New"/>
+          <w:sz w:val="20"/>
+          <w:szCs w:val="20"/>
+        </w:rPr>
+        <w:t>{ "</w:t>
+      </w:r>
+      <w:proofErr w:type="gramEnd"/>
+      <w:r>
+        <w:rPr>
+          <w:rFonts w:ascii="Courier New" w:eastAsia="Times New Roman" w:hAnsi="Courier New" w:cs="Courier New"/>
+          <w:sz w:val="20"/>
+          <w:szCs w:val="20"/>
+        </w:rPr>
+        <w:t>lat": 37.331, "lng": -122.031 }</w:t>
       </w:r>
     </w:p>
     <w:p>
@@ -1073,7 +1001,6 @@
           <w:szCs w:val="20"/>
         </w:rPr>
       </w:pPr>
-      <w:proofErr w:type="spellStart"/>
       <w:r>
         <w:rPr>
           <w:rFonts w:ascii="Courier New" w:eastAsia="Times New Roman" w:hAnsi="Courier New" w:cs="Courier New"/>
@@ -1082,7 +1009,6 @@
         </w:rPr>
         <w:t>javascript</w:t>
       </w:r>
-      <w:proofErr w:type="spellEnd"/>
     </w:p>
     <w:p>
       <w:pPr>
@@ -1157,23 +1083,23 @@
         </w:rPr>
         <w:t xml:space="preserve">function </w:t>
       </w:r>
-      <w:proofErr w:type="spellStart"/>
-      <w:r>
-        <w:rPr>
-          <w:rFonts w:ascii="Courier New" w:eastAsia="Times New Roman" w:hAnsi="Courier New" w:cs="Courier New"/>
-          <w:sz w:val="20"/>
-          <w:szCs w:val="20"/>
-        </w:rPr>
-        <w:t>getDistance</w:t>
-      </w:r>
-      <w:proofErr w:type="spellEnd"/>
-      <w:r>
-        <w:rPr>
-          <w:rFonts w:ascii="Courier New" w:eastAsia="Times New Roman" w:hAnsi="Courier New" w:cs="Courier New"/>
-          <w:sz w:val="20"/>
-          <w:szCs w:val="20"/>
-        </w:rPr>
-        <w:t>(lat1, lon1, lat2, lon2) {</w:t>
+      <w:proofErr w:type="gramStart"/>
+      <w:r>
+        <w:rPr>
+          <w:rFonts w:ascii="Courier New" w:eastAsia="Times New Roman" w:hAnsi="Courier New" w:cs="Courier New"/>
+          <w:sz w:val="20"/>
+          <w:szCs w:val="20"/>
+        </w:rPr>
+        <w:t>getDistance(</w:t>
+      </w:r>
+      <w:proofErr w:type="gramEnd"/>
+      <w:r>
+        <w:rPr>
+          <w:rFonts w:ascii="Courier New" w:eastAsia="Times New Roman" w:hAnsi="Courier New" w:cs="Courier New"/>
+          <w:sz w:val="20"/>
+          <w:szCs w:val="20"/>
+        </w:rPr>
+        <w:t>lat1, lon1, lat2, lon2) {</w:t>
       </w:r>
     </w:p>
     <w:p>
@@ -1247,43 +1173,7 @@
           <w:sz w:val="20"/>
           <w:szCs w:val="20"/>
         </w:rPr>
-        <w:t xml:space="preserve">  const </w:t>
-      </w:r>
-      <w:proofErr w:type="spellStart"/>
-      <w:r>
-        <w:rPr>
-          <w:rFonts w:ascii="Courier New" w:eastAsia="Times New Roman" w:hAnsi="Courier New" w:cs="Courier New"/>
-          <w:sz w:val="20"/>
-          <w:szCs w:val="20"/>
-        </w:rPr>
-        <w:t>dLat</w:t>
-      </w:r>
-      <w:proofErr w:type="spellEnd"/>
-      <w:r>
-        <w:rPr>
-          <w:rFonts w:ascii="Courier New" w:eastAsia="Times New Roman" w:hAnsi="Courier New" w:cs="Courier New"/>
-          <w:sz w:val="20"/>
-          <w:szCs w:val="20"/>
-        </w:rPr>
-        <w:t xml:space="preserve"> = (lat2 - lat1) * (</w:t>
-      </w:r>
-      <w:proofErr w:type="spellStart"/>
-      <w:r>
-        <w:rPr>
-          <w:rFonts w:ascii="Courier New" w:eastAsia="Times New Roman" w:hAnsi="Courier New" w:cs="Courier New"/>
-          <w:sz w:val="20"/>
-          <w:szCs w:val="20"/>
-        </w:rPr>
-        <w:t>Math.PI</w:t>
-      </w:r>
-      <w:proofErr w:type="spellEnd"/>
-      <w:r>
-        <w:rPr>
-          <w:rFonts w:ascii="Courier New" w:eastAsia="Times New Roman" w:hAnsi="Courier New" w:cs="Courier New"/>
-          <w:sz w:val="20"/>
-          <w:szCs w:val="20"/>
-        </w:rPr>
-        <w:t xml:space="preserve"> / 180);</w:t>
+        <w:t xml:space="preserve">  const dLat = (lat2 - lat1) * (Math.PI / 180);</w:t>
       </w:r>
     </w:p>
     <w:p>
@@ -1320,43 +1210,7 @@
           <w:sz w:val="20"/>
           <w:szCs w:val="20"/>
         </w:rPr>
-        <w:t xml:space="preserve">  const </w:t>
-      </w:r>
-      <w:proofErr w:type="spellStart"/>
-      <w:r>
-        <w:rPr>
-          <w:rFonts w:ascii="Courier New" w:eastAsia="Times New Roman" w:hAnsi="Courier New" w:cs="Courier New"/>
-          <w:sz w:val="20"/>
-          <w:szCs w:val="20"/>
-        </w:rPr>
-        <w:t>dLon</w:t>
-      </w:r>
-      <w:proofErr w:type="spellEnd"/>
-      <w:r>
-        <w:rPr>
-          <w:rFonts w:ascii="Courier New" w:eastAsia="Times New Roman" w:hAnsi="Courier New" w:cs="Courier New"/>
-          <w:sz w:val="20"/>
-          <w:szCs w:val="20"/>
-        </w:rPr>
-        <w:t xml:space="preserve"> = (lon2 - lon1) * (</w:t>
-      </w:r>
-      <w:proofErr w:type="spellStart"/>
-      <w:r>
-        <w:rPr>
-          <w:rFonts w:ascii="Courier New" w:eastAsia="Times New Roman" w:hAnsi="Courier New" w:cs="Courier New"/>
-          <w:sz w:val="20"/>
-          <w:szCs w:val="20"/>
-        </w:rPr>
-        <w:t>Math.PI</w:t>
-      </w:r>
-      <w:proofErr w:type="spellEnd"/>
-      <w:r>
-        <w:rPr>
-          <w:rFonts w:ascii="Courier New" w:eastAsia="Times New Roman" w:hAnsi="Courier New" w:cs="Courier New"/>
-          <w:sz w:val="20"/>
-          <w:szCs w:val="20"/>
-        </w:rPr>
-        <w:t xml:space="preserve"> / 180);</w:t>
+        <w:t xml:space="preserve">  const dLon = (lon2 - lon1) * (Math.PI / 180);</w:t>
       </w:r>
     </w:p>
     <w:p>
@@ -1395,77 +1249,23 @@
         </w:rPr>
         <w:t xml:space="preserve">  const a = </w:t>
       </w:r>
-      <w:proofErr w:type="spellStart"/>
-      <w:r>
-        <w:rPr>
-          <w:rFonts w:ascii="Courier New" w:eastAsia="Times New Roman" w:hAnsi="Courier New" w:cs="Courier New"/>
-          <w:sz w:val="20"/>
-          <w:szCs w:val="20"/>
-        </w:rPr>
-        <w:t>Math.sin</w:t>
-      </w:r>
-      <w:proofErr w:type="spellEnd"/>
-      <w:r>
-        <w:rPr>
-          <w:rFonts w:ascii="Courier New" w:eastAsia="Times New Roman" w:hAnsi="Courier New" w:cs="Courier New"/>
-          <w:sz w:val="20"/>
-          <w:szCs w:val="20"/>
-        </w:rPr>
-        <w:t>(</w:t>
-      </w:r>
-      <w:proofErr w:type="spellStart"/>
-      <w:r>
-        <w:rPr>
-          <w:rFonts w:ascii="Courier New" w:eastAsia="Times New Roman" w:hAnsi="Courier New" w:cs="Courier New"/>
-          <w:sz w:val="20"/>
-          <w:szCs w:val="20"/>
-        </w:rPr>
-        <w:t>dLat</w:t>
-      </w:r>
-      <w:proofErr w:type="spellEnd"/>
-      <w:r>
-        <w:rPr>
-          <w:rFonts w:ascii="Courier New" w:eastAsia="Times New Roman" w:hAnsi="Courier New" w:cs="Courier New"/>
-          <w:sz w:val="20"/>
-          <w:szCs w:val="20"/>
-        </w:rPr>
-        <w:t xml:space="preserve"> / 2) * </w:t>
-      </w:r>
-      <w:proofErr w:type="spellStart"/>
-      <w:r>
-        <w:rPr>
-          <w:rFonts w:ascii="Courier New" w:eastAsia="Times New Roman" w:hAnsi="Courier New" w:cs="Courier New"/>
-          <w:sz w:val="20"/>
-          <w:szCs w:val="20"/>
-        </w:rPr>
-        <w:t>Math.sin</w:t>
-      </w:r>
-      <w:proofErr w:type="spellEnd"/>
-      <w:r>
-        <w:rPr>
-          <w:rFonts w:ascii="Courier New" w:eastAsia="Times New Roman" w:hAnsi="Courier New" w:cs="Courier New"/>
-          <w:sz w:val="20"/>
-          <w:szCs w:val="20"/>
-        </w:rPr>
-        <w:t>(</w:t>
-      </w:r>
-      <w:proofErr w:type="spellStart"/>
-      <w:r>
-        <w:rPr>
-          <w:rFonts w:ascii="Courier New" w:eastAsia="Times New Roman" w:hAnsi="Courier New" w:cs="Courier New"/>
-          <w:sz w:val="20"/>
-          <w:szCs w:val="20"/>
-        </w:rPr>
-        <w:t>dLat</w:t>
-      </w:r>
-      <w:proofErr w:type="spellEnd"/>
-      <w:r>
-        <w:rPr>
-          <w:rFonts w:ascii="Courier New" w:eastAsia="Times New Roman" w:hAnsi="Courier New" w:cs="Courier New"/>
-          <w:sz w:val="20"/>
-          <w:szCs w:val="20"/>
-        </w:rPr>
-        <w:t xml:space="preserve"> / 2) +</w:t>
+      <w:proofErr w:type="gramStart"/>
+      <w:r>
+        <w:rPr>
+          <w:rFonts w:ascii="Courier New" w:eastAsia="Times New Roman" w:hAnsi="Courier New" w:cs="Courier New"/>
+          <w:sz w:val="20"/>
+          <w:szCs w:val="20"/>
+        </w:rPr>
+        <w:t>Math.sin(</w:t>
+      </w:r>
+      <w:proofErr w:type="gramEnd"/>
+      <w:r>
+        <w:rPr>
+          <w:rFonts w:ascii="Courier New" w:eastAsia="Times New Roman" w:hAnsi="Courier New" w:cs="Courier New"/>
+          <w:sz w:val="20"/>
+          <w:szCs w:val="20"/>
+        </w:rPr>
+        <w:t>dLat / 2) * Math.sin(dLat / 2) +</w:t>
       </w:r>
     </w:p>
     <w:p>
@@ -1504,77 +1304,23 @@
         </w:rPr>
         <w:t xml:space="preserve">            </w:t>
       </w:r>
-      <w:proofErr w:type="spellStart"/>
-      <w:r>
-        <w:rPr>
-          <w:rFonts w:ascii="Courier New" w:eastAsia="Times New Roman" w:hAnsi="Courier New" w:cs="Courier New"/>
-          <w:sz w:val="20"/>
-          <w:szCs w:val="20"/>
-        </w:rPr>
-        <w:t>Math.cos</w:t>
-      </w:r>
-      <w:proofErr w:type="spellEnd"/>
-      <w:r>
-        <w:rPr>
-          <w:rFonts w:ascii="Courier New" w:eastAsia="Times New Roman" w:hAnsi="Courier New" w:cs="Courier New"/>
-          <w:sz w:val="20"/>
-          <w:szCs w:val="20"/>
-        </w:rPr>
-        <w:t>(lat1 * (</w:t>
-      </w:r>
-      <w:proofErr w:type="spellStart"/>
-      <w:r>
-        <w:rPr>
-          <w:rFonts w:ascii="Courier New" w:eastAsia="Times New Roman" w:hAnsi="Courier New" w:cs="Courier New"/>
-          <w:sz w:val="20"/>
-          <w:szCs w:val="20"/>
-        </w:rPr>
-        <w:t>Math.PI</w:t>
-      </w:r>
-      <w:proofErr w:type="spellEnd"/>
-      <w:r>
-        <w:rPr>
-          <w:rFonts w:ascii="Courier New" w:eastAsia="Times New Roman" w:hAnsi="Courier New" w:cs="Courier New"/>
-          <w:sz w:val="20"/>
-          <w:szCs w:val="20"/>
-        </w:rPr>
-        <w:t xml:space="preserve"> / 180)) * </w:t>
-      </w:r>
-      <w:proofErr w:type="spellStart"/>
-      <w:r>
-        <w:rPr>
-          <w:rFonts w:ascii="Courier New" w:eastAsia="Times New Roman" w:hAnsi="Courier New" w:cs="Courier New"/>
-          <w:sz w:val="20"/>
-          <w:szCs w:val="20"/>
-        </w:rPr>
-        <w:t>Math.cos</w:t>
-      </w:r>
-      <w:proofErr w:type="spellEnd"/>
-      <w:r>
-        <w:rPr>
-          <w:rFonts w:ascii="Courier New" w:eastAsia="Times New Roman" w:hAnsi="Courier New" w:cs="Courier New"/>
-          <w:sz w:val="20"/>
-          <w:szCs w:val="20"/>
-        </w:rPr>
-        <w:t>(lat2 * (</w:t>
-      </w:r>
-      <w:proofErr w:type="spellStart"/>
-      <w:r>
-        <w:rPr>
-          <w:rFonts w:ascii="Courier New" w:eastAsia="Times New Roman" w:hAnsi="Courier New" w:cs="Courier New"/>
-          <w:sz w:val="20"/>
-          <w:szCs w:val="20"/>
-        </w:rPr>
-        <w:t>Math.PI</w:t>
-      </w:r>
-      <w:proofErr w:type="spellEnd"/>
-      <w:r>
-        <w:rPr>
-          <w:rFonts w:ascii="Courier New" w:eastAsia="Times New Roman" w:hAnsi="Courier New" w:cs="Courier New"/>
-          <w:sz w:val="20"/>
-          <w:szCs w:val="20"/>
-        </w:rPr>
-        <w:t xml:space="preserve"> / 180)) *</w:t>
+      <w:proofErr w:type="gramStart"/>
+      <w:r>
+        <w:rPr>
+          <w:rFonts w:ascii="Courier New" w:eastAsia="Times New Roman" w:hAnsi="Courier New" w:cs="Courier New"/>
+          <w:sz w:val="20"/>
+          <w:szCs w:val="20"/>
+        </w:rPr>
+        <w:t>Math.cos(</w:t>
+      </w:r>
+      <w:proofErr w:type="gramEnd"/>
+      <w:r>
+        <w:rPr>
+          <w:rFonts w:ascii="Courier New" w:eastAsia="Times New Roman" w:hAnsi="Courier New" w:cs="Courier New"/>
+          <w:sz w:val="20"/>
+          <w:szCs w:val="20"/>
+        </w:rPr>
+        <w:t>lat1 * (Math.PI / 180)) * Math.cos(lat2 * (Math.PI / 180)) *</w:t>
       </w:r>
     </w:p>
     <w:p>
@@ -1613,77 +1359,23 @@
         </w:rPr>
         <w:t xml:space="preserve">            </w:t>
       </w:r>
-      <w:proofErr w:type="spellStart"/>
-      <w:r>
-        <w:rPr>
-          <w:rFonts w:ascii="Courier New" w:eastAsia="Times New Roman" w:hAnsi="Courier New" w:cs="Courier New"/>
-          <w:sz w:val="20"/>
-          <w:szCs w:val="20"/>
-        </w:rPr>
-        <w:t>Math.sin</w:t>
-      </w:r>
-      <w:proofErr w:type="spellEnd"/>
-      <w:r>
-        <w:rPr>
-          <w:rFonts w:ascii="Courier New" w:eastAsia="Times New Roman" w:hAnsi="Courier New" w:cs="Courier New"/>
-          <w:sz w:val="20"/>
-          <w:szCs w:val="20"/>
-        </w:rPr>
-        <w:t>(</w:t>
-      </w:r>
-      <w:proofErr w:type="spellStart"/>
-      <w:r>
-        <w:rPr>
-          <w:rFonts w:ascii="Courier New" w:eastAsia="Times New Roman" w:hAnsi="Courier New" w:cs="Courier New"/>
-          <w:sz w:val="20"/>
-          <w:szCs w:val="20"/>
-        </w:rPr>
-        <w:t>dLon</w:t>
-      </w:r>
-      <w:proofErr w:type="spellEnd"/>
-      <w:r>
-        <w:rPr>
-          <w:rFonts w:ascii="Courier New" w:eastAsia="Times New Roman" w:hAnsi="Courier New" w:cs="Courier New"/>
-          <w:sz w:val="20"/>
-          <w:szCs w:val="20"/>
-        </w:rPr>
-        <w:t xml:space="preserve"> / 2) * </w:t>
-      </w:r>
-      <w:proofErr w:type="spellStart"/>
-      <w:r>
-        <w:rPr>
-          <w:rFonts w:ascii="Courier New" w:eastAsia="Times New Roman" w:hAnsi="Courier New" w:cs="Courier New"/>
-          <w:sz w:val="20"/>
-          <w:szCs w:val="20"/>
-        </w:rPr>
-        <w:t>Math.sin</w:t>
-      </w:r>
-      <w:proofErr w:type="spellEnd"/>
-      <w:r>
-        <w:rPr>
-          <w:rFonts w:ascii="Courier New" w:eastAsia="Times New Roman" w:hAnsi="Courier New" w:cs="Courier New"/>
-          <w:sz w:val="20"/>
-          <w:szCs w:val="20"/>
-        </w:rPr>
-        <w:t>(</w:t>
-      </w:r>
-      <w:proofErr w:type="spellStart"/>
-      <w:r>
-        <w:rPr>
-          <w:rFonts w:ascii="Courier New" w:eastAsia="Times New Roman" w:hAnsi="Courier New" w:cs="Courier New"/>
-          <w:sz w:val="20"/>
-          <w:szCs w:val="20"/>
-        </w:rPr>
-        <w:t>dLon</w:t>
-      </w:r>
-      <w:proofErr w:type="spellEnd"/>
-      <w:r>
-        <w:rPr>
-          <w:rFonts w:ascii="Courier New" w:eastAsia="Times New Roman" w:hAnsi="Courier New" w:cs="Courier New"/>
-          <w:sz w:val="20"/>
-          <w:szCs w:val="20"/>
-        </w:rPr>
-        <w:t xml:space="preserve"> / 2);</w:t>
+      <w:proofErr w:type="gramStart"/>
+      <w:r>
+        <w:rPr>
+          <w:rFonts w:ascii="Courier New" w:eastAsia="Times New Roman" w:hAnsi="Courier New" w:cs="Courier New"/>
+          <w:sz w:val="20"/>
+          <w:szCs w:val="20"/>
+        </w:rPr>
+        <w:t>Math.sin(</w:t>
+      </w:r>
+      <w:proofErr w:type="gramEnd"/>
+      <w:r>
+        <w:rPr>
+          <w:rFonts w:ascii="Courier New" w:eastAsia="Times New Roman" w:hAnsi="Courier New" w:cs="Courier New"/>
+          <w:sz w:val="20"/>
+          <w:szCs w:val="20"/>
+        </w:rPr>
+        <w:t>dLon / 2) * Math.sin(dLon / 2);</w:t>
       </w:r>
     </w:p>
     <w:p>
@@ -1720,43 +1412,7 @@
           <w:sz w:val="20"/>
           <w:szCs w:val="20"/>
         </w:rPr>
-        <w:t xml:space="preserve">  const c = 2 * Math.atan2(</w:t>
-      </w:r>
-      <w:proofErr w:type="spellStart"/>
-      <w:r>
-        <w:rPr>
-          <w:rFonts w:ascii="Courier New" w:eastAsia="Times New Roman" w:hAnsi="Courier New" w:cs="Courier New"/>
-          <w:sz w:val="20"/>
-          <w:szCs w:val="20"/>
-        </w:rPr>
-        <w:t>Math.sqrt</w:t>
-      </w:r>
-      <w:proofErr w:type="spellEnd"/>
-      <w:r>
-        <w:rPr>
-          <w:rFonts w:ascii="Courier New" w:eastAsia="Times New Roman" w:hAnsi="Courier New" w:cs="Courier New"/>
-          <w:sz w:val="20"/>
-          <w:szCs w:val="20"/>
-        </w:rPr>
-        <w:t xml:space="preserve">(a), </w:t>
-      </w:r>
-      <w:proofErr w:type="spellStart"/>
-      <w:r>
-        <w:rPr>
-          <w:rFonts w:ascii="Courier New" w:eastAsia="Times New Roman" w:hAnsi="Courier New" w:cs="Courier New"/>
-          <w:sz w:val="20"/>
-          <w:szCs w:val="20"/>
-        </w:rPr>
-        <w:t>Math.sqrt</w:t>
-      </w:r>
-      <w:proofErr w:type="spellEnd"/>
-      <w:r>
-        <w:rPr>
-          <w:rFonts w:ascii="Courier New" w:eastAsia="Times New Roman" w:hAnsi="Courier New" w:cs="Courier New"/>
-          <w:sz w:val="20"/>
-          <w:szCs w:val="20"/>
-        </w:rPr>
-        <w:t>(1 - a));</w:t>
+        <w:t xml:space="preserve">  const c = 2 * Math.atan2(Math.sqrt(a), Math.sqrt(1 - a));</w:t>
       </w:r>
     </w:p>
     <w:p>
@@ -1948,7 +1604,6 @@
           <w:szCs w:val="20"/>
         </w:rPr>
       </w:pPr>
-      <w:proofErr w:type="spellStart"/>
       <w:r>
         <w:rPr>
           <w:rFonts w:ascii="Courier New" w:eastAsia="Times New Roman" w:hAnsi="Courier New" w:cs="Courier New"/>
@@ -1957,7 +1612,6 @@
         </w:rPr>
         <w:t>javascript</w:t>
       </w:r>
-      <w:proofErr w:type="spellEnd"/>
     </w:p>
     <w:p>
       <w:pPr>
@@ -2067,25 +1721,7 @@
           <w:sz w:val="20"/>
           <w:szCs w:val="20"/>
         </w:rPr>
-        <w:t>import polyline from '@</w:t>
-      </w:r>
-      <w:proofErr w:type="spellStart"/>
-      <w:r>
-        <w:rPr>
-          <w:rFonts w:ascii="Courier New" w:eastAsia="Times New Roman" w:hAnsi="Courier New" w:cs="Courier New"/>
-          <w:sz w:val="20"/>
-          <w:szCs w:val="20"/>
-        </w:rPr>
-        <w:t>mapbox</w:t>
-      </w:r>
-      <w:proofErr w:type="spellEnd"/>
-      <w:r>
-        <w:rPr>
-          <w:rFonts w:ascii="Courier New" w:eastAsia="Times New Roman" w:hAnsi="Courier New" w:cs="Courier New"/>
-          <w:sz w:val="20"/>
-          <w:szCs w:val="20"/>
-        </w:rPr>
-        <w:t>/polyline';</w:t>
+        <w:t>import polyline from '@mapbox/polyline';</w:t>
       </w:r>
     </w:p>
     <w:p>
@@ -2124,7 +1760,7 @@
         </w:rPr>
         <w:t xml:space="preserve">const points = </w:t>
       </w:r>
-      <w:proofErr w:type="spellStart"/>
+      <w:proofErr w:type="gramStart"/>
       <w:r>
         <w:rPr>
           <w:rFonts w:ascii="Courier New" w:eastAsia="Times New Roman" w:hAnsi="Courier New" w:cs="Courier New"/>
@@ -2133,32 +1769,14 @@
         </w:rPr>
         <w:t>polyline.decode</w:t>
       </w:r>
-      <w:proofErr w:type="spellEnd"/>
-      <w:r>
-        <w:rPr>
-          <w:rFonts w:ascii="Courier New" w:eastAsia="Times New Roman" w:hAnsi="Courier New" w:cs="Courier New"/>
-          <w:sz w:val="20"/>
-          <w:szCs w:val="20"/>
-        </w:rPr>
-        <w:t>(</w:t>
-      </w:r>
-      <w:proofErr w:type="spellStart"/>
-      <w:r>
-        <w:rPr>
-          <w:rFonts w:ascii="Courier New" w:eastAsia="Times New Roman" w:hAnsi="Courier New" w:cs="Courier New"/>
-          <w:sz w:val="20"/>
-          <w:szCs w:val="20"/>
-        </w:rPr>
-        <w:t>encodedPolyline</w:t>
-      </w:r>
-      <w:proofErr w:type="spellEnd"/>
-      <w:r>
-        <w:rPr>
-          <w:rFonts w:ascii="Courier New" w:eastAsia="Times New Roman" w:hAnsi="Courier New" w:cs="Courier New"/>
-          <w:sz w:val="20"/>
-          <w:szCs w:val="20"/>
-        </w:rPr>
-        <w:t>);</w:t>
+      <w:proofErr w:type="gramEnd"/>
+      <w:r>
+        <w:rPr>
+          <w:rFonts w:ascii="Courier New" w:eastAsia="Times New Roman" w:hAnsi="Courier New" w:cs="Courier New"/>
+          <w:sz w:val="20"/>
+          <w:szCs w:val="20"/>
+        </w:rPr>
+        <w:t>(encodedPolyline);</w:t>
       </w:r>
     </w:p>
     <w:p>
@@ -3073,21 +2691,6 @@
         </w:rPr>
       </w:pPr>
     </w:p>
-    <w:p>
-      <w:proofErr w:type="spellStart"/>
-      <w:r>
-        <w:t>mvn</w:t>
-      </w:r>
-      <w:proofErr w:type="spellEnd"/>
-      <w:r>
-        <w:t xml:space="preserve"> </w:t>
-      </w:r>
-      <w:proofErr w:type="spellStart"/>
-      <w:r>
-        <w:t>spring-boot:run</w:t>
-      </w:r>
-      <w:proofErr w:type="spellEnd"/>
-    </w:p>
     <w:p/>
     <w:p/>
     <w:p/>
@@ -3131,11 +2734,6 @@
       </w:r>
     </w:p>
     <w:p>
-      <w:pPr>
-        <w:rPr>
-          <w:color w:val="000000"/>
-        </w:rPr>
-      </w:pPr>
       <w:r>
         <w:rPr>
           <w:rFonts w:ascii="Roboto" w:hAnsi="Roboto"/>
@@ -3145,43 +2743,6 @@
         </w:rPr>
         <w:fldChar w:fldCharType="end"/>
       </w:r>
-      <w:r>
-        <w:rPr>
-          <w:rStyle w:val="style-scope"/>
-          <w:rFonts w:ascii="Roboto" w:hAnsi="Roboto"/>
-          <w:color w:val="000000"/>
-          <w:sz w:val="15"/>
-          <w:szCs w:val="15"/>
-          <w:bdr w:val="none" w:sz="0" w:space="0" w:color="auto" w:frame="1"/>
-        </w:rPr>
-        <w:t>LK</w:t>
-      </w:r>
-    </w:p>
-    <w:p>
-      <w:pPr>
-        <w:rPr>
-          <w:rFonts w:ascii="Roboto" w:hAnsi="Roboto"/>
-          <w:color w:val="000000"/>
-          <w:sz w:val="15"/>
-          <w:szCs w:val="15"/>
-        </w:rPr>
-      </w:pPr>
-      <w:r>
-        <w:rPr>
-          <w:rStyle w:val="yt-core-attributed-string"/>
-          <w:rFonts w:ascii="Roboto" w:hAnsi="Roboto"/>
-          <w:color w:val="000000"/>
-          <w:sz w:val="15"/>
-          <w:szCs w:val="15"/>
-          <w:bdr w:val="none" w:sz="0" w:space="0" w:color="auto" w:frame="1"/>
-        </w:rPr>
-        <w:t>Skip navigation</w:t>
-      </w:r>
-    </w:p>
-    <w:p>
-      <w:pPr>
-        <w:pStyle w:val="z-TopofForm"/>
-      </w:pPr>
       <w:r>
         <w:t>Top of Form</w:t>
       </w:r>
@@ -3222,19 +2783,264 @@
             <v:path o:extrusionok="f" gradientshapeok="t" o:connecttype="rect"/>
             <o:lock v:ext="edit" aspectratio="t"/>
           </v:shapetype>
-          <v:shape id="_x0000_i1029" type="#_x0000_t75" style="width:60.75pt;height:18pt" o:ole="">
+          <v:shape id="_x0000_i1031" type="#_x0000_t75" style="width:62.5pt;height:18pt" o:ole="">
             <v:imagedata r:id="rId5" o:title=""/>
           </v:shape>
-          <w:control r:id="rId6" w:name="DefaultOcxName" w:shapeid="_x0000_i1029"/>
+          <w:control r:id="rId6" w:name="DefaultOcxName" w:shapeid="_x0000_i1031"/>
         </w:object>
       </w:r>
     </w:p>
     <w:p>
       <w:pPr>
         <w:pStyle w:val="z-BottomofForm"/>
+        <w:rPr>
+          <w:vanish w:val="0"/>
+        </w:rPr>
       </w:pPr>
       <w:r>
         <w:t>Bottom of Form</w:t>
+      </w:r>
+    </w:p>
+    <w:p/>
+    <w:p>
+      <w:r>
+        <w:t>removeFromJoinList: (state, action) =&gt; {</w:t>
+      </w:r>
+    </w:p>
+    <w:p>
+      <w:r>
+        <w:t xml:space="preserve">    </w:t>
+      </w:r>
+      <w:proofErr w:type="gramStart"/>
+      <w:r>
+        <w:t>state.joinList</w:t>
+      </w:r>
+      <w:proofErr w:type="gramEnd"/>
+      <w:r>
+        <w:t xml:space="preserve"> = state.joinList.filter(item =&gt; item.reqID !== action.payload.reqID);</w:t>
+      </w:r>
+    </w:p>
+    <w:p>
+      <w:r>
+        <w:t>}</w:t>
+      </w:r>
+    </w:p>
+    <w:p>
+      <w:pPr>
+        <w:spacing w:before="100" w:beforeAutospacing="1" w:after="100" w:afterAutospacing="1" w:line="240" w:lineRule="auto"/>
+        <w:rPr>
+          <w:rFonts w:ascii="Times New Roman" w:eastAsia="Times New Roman" w:hAnsi="Times New Roman" w:cs="Times New Roman"/>
+          <w:sz w:val="24"/>
+          <w:szCs w:val="24"/>
+          <w:lang w:bidi="si-LK"/>
+        </w:rPr>
+      </w:pPr>
+      <w:r>
+        <w:rPr>
+          <w:rFonts w:ascii="Times New Roman" w:eastAsia="Times New Roman" w:hAnsi="Times New Roman" w:cs="Times New Roman"/>
+          <w:sz w:val="24"/>
+          <w:szCs w:val="24"/>
+          <w:lang w:bidi="si-LK"/>
+        </w:rPr>
+        <w:t>Here’s how it works:</w:t>
+      </w:r>
+    </w:p>
+    <w:p>
+      <w:pPr>
+        <w:numPr>
+          <w:ilvl w:val="0"/>
+          <w:numId w:val="10"/>
+        </w:numPr>
+        <w:spacing w:before="100" w:beforeAutospacing="1" w:after="100" w:afterAutospacing="1" w:line="240" w:lineRule="auto"/>
+        <w:rPr>
+          <w:rFonts w:ascii="Times New Roman" w:eastAsia="Times New Roman" w:hAnsi="Times New Roman" w:cs="Times New Roman"/>
+          <w:sz w:val="24"/>
+          <w:szCs w:val="24"/>
+          <w:lang w:bidi="si-LK"/>
+        </w:rPr>
+      </w:pPr>
+      <w:proofErr w:type="gramStart"/>
+      <w:r>
+        <w:rPr>
+          <w:rFonts w:ascii="Courier New" w:eastAsia="Times New Roman" w:hAnsi="Courier New" w:cs="Courier New"/>
+          <w:sz w:val="20"/>
+          <w:szCs w:val="20"/>
+          <w:lang w:bidi="si-LK"/>
+        </w:rPr>
+        <w:t>action.payload</w:t>
+      </w:r>
+      <w:proofErr w:type="gramEnd"/>
+      <w:r>
+        <w:rPr>
+          <w:rFonts w:ascii="Courier New" w:eastAsia="Times New Roman" w:hAnsi="Courier New" w:cs="Courier New"/>
+          <w:sz w:val="20"/>
+          <w:szCs w:val="20"/>
+          <w:lang w:bidi="si-LK"/>
+        </w:rPr>
+        <w:t>.reqID</w:t>
+      </w:r>
+      <w:r>
+        <w:rPr>
+          <w:rFonts w:ascii="Times New Roman" w:eastAsia="Times New Roman" w:hAnsi="Times New Roman" w:cs="Times New Roman"/>
+          <w:sz w:val="24"/>
+          <w:szCs w:val="24"/>
+          <w:lang w:bidi="si-LK"/>
+        </w:rPr>
+        <w:t xml:space="preserve"> provides the </w:t>
+      </w:r>
+      <w:r>
+        <w:rPr>
+          <w:rFonts w:ascii="Courier New" w:eastAsia="Times New Roman" w:hAnsi="Courier New" w:cs="Courier New"/>
+          <w:sz w:val="20"/>
+          <w:szCs w:val="20"/>
+          <w:lang w:bidi="si-LK"/>
+        </w:rPr>
+        <w:t>reqID</w:t>
+      </w:r>
+      <w:r>
+        <w:rPr>
+          <w:rFonts w:ascii="Times New Roman" w:eastAsia="Times New Roman" w:hAnsi="Times New Roman" w:cs="Times New Roman"/>
+          <w:sz w:val="24"/>
+          <w:szCs w:val="24"/>
+          <w:lang w:bidi="si-LK"/>
+        </w:rPr>
+        <w:t xml:space="preserve"> value to match.</w:t>
+      </w:r>
+    </w:p>
+    <w:p>
+      <w:pPr>
+        <w:numPr>
+          <w:ilvl w:val="0"/>
+          <w:numId w:val="10"/>
+        </w:numPr>
+        <w:spacing w:before="100" w:beforeAutospacing="1" w:after="100" w:afterAutospacing="1" w:line="240" w:lineRule="auto"/>
+        <w:rPr>
+          <w:rFonts w:ascii="Times New Roman" w:eastAsia="Times New Roman" w:hAnsi="Times New Roman" w:cs="Times New Roman"/>
+          <w:sz w:val="24"/>
+          <w:szCs w:val="24"/>
+          <w:lang w:bidi="si-LK"/>
+        </w:rPr>
+      </w:pPr>
+      <w:proofErr w:type="gramStart"/>
+      <w:r>
+        <w:rPr>
+          <w:rFonts w:ascii="Courier New" w:eastAsia="Times New Roman" w:hAnsi="Courier New" w:cs="Courier New"/>
+          <w:sz w:val="20"/>
+          <w:szCs w:val="20"/>
+          <w:lang w:bidi="si-LK"/>
+        </w:rPr>
+        <w:t>.filter</w:t>
+      </w:r>
+      <w:proofErr w:type="gramEnd"/>
+      <w:r>
+        <w:rPr>
+          <w:rFonts w:ascii="Courier New" w:eastAsia="Times New Roman" w:hAnsi="Courier New" w:cs="Courier New"/>
+          <w:sz w:val="20"/>
+          <w:szCs w:val="20"/>
+          <w:lang w:bidi="si-LK"/>
+        </w:rPr>
+        <w:t>()</w:t>
+      </w:r>
+      <w:r>
+        <w:rPr>
+          <w:rFonts w:ascii="Times New Roman" w:eastAsia="Times New Roman" w:hAnsi="Times New Roman" w:cs="Times New Roman"/>
+          <w:sz w:val="24"/>
+          <w:szCs w:val="24"/>
+          <w:lang w:bidi="si-LK"/>
+        </w:rPr>
+        <w:t xml:space="preserve"> goes through each item in </w:t>
+      </w:r>
+      <w:r>
+        <w:rPr>
+          <w:rFonts w:ascii="Courier New" w:eastAsia="Times New Roman" w:hAnsi="Courier New" w:cs="Courier New"/>
+          <w:sz w:val="20"/>
+          <w:szCs w:val="20"/>
+          <w:lang w:bidi="si-LK"/>
+        </w:rPr>
+        <w:t>joinList</w:t>
+      </w:r>
+      <w:r>
+        <w:rPr>
+          <w:rFonts w:ascii="Times New Roman" w:eastAsia="Times New Roman" w:hAnsi="Times New Roman" w:cs="Times New Roman"/>
+          <w:sz w:val="24"/>
+          <w:szCs w:val="24"/>
+          <w:lang w:bidi="si-LK"/>
+        </w:rPr>
+        <w:t xml:space="preserve">, only keeping those items whose </w:t>
+      </w:r>
+      <w:r>
+        <w:rPr>
+          <w:rFonts w:ascii="Courier New" w:eastAsia="Times New Roman" w:hAnsi="Courier New" w:cs="Courier New"/>
+          <w:sz w:val="20"/>
+          <w:szCs w:val="20"/>
+          <w:lang w:bidi="si-LK"/>
+        </w:rPr>
+        <w:t>reqID</w:t>
+      </w:r>
+      <w:r>
+        <w:rPr>
+          <w:rFonts w:ascii="Times New Roman" w:eastAsia="Times New Roman" w:hAnsi="Times New Roman" w:cs="Times New Roman"/>
+          <w:sz w:val="24"/>
+          <w:szCs w:val="24"/>
+          <w:lang w:bidi="si-LK"/>
+        </w:rPr>
+        <w:t xml:space="preserve"> doesn’t match </w:t>
+      </w:r>
+      <w:r>
+        <w:rPr>
+          <w:rFonts w:ascii="Courier New" w:eastAsia="Times New Roman" w:hAnsi="Courier New" w:cs="Courier New"/>
+          <w:sz w:val="20"/>
+          <w:szCs w:val="20"/>
+          <w:lang w:bidi="si-LK"/>
+        </w:rPr>
+        <w:t>action.payload.reqID</w:t>
+      </w:r>
+      <w:r>
+        <w:rPr>
+          <w:rFonts w:ascii="Times New Roman" w:eastAsia="Times New Roman" w:hAnsi="Times New Roman" w:cs="Times New Roman"/>
+          <w:sz w:val="24"/>
+          <w:szCs w:val="24"/>
+          <w:lang w:bidi="si-LK"/>
+        </w:rPr>
+        <w:t>.</w:t>
+      </w:r>
+    </w:p>
+    <w:p>
+      <w:pPr>
+        <w:spacing w:before="100" w:beforeAutospacing="1" w:after="100" w:afterAutospacing="1" w:line="240" w:lineRule="auto"/>
+        <w:rPr>
+          <w:rFonts w:ascii="Times New Roman" w:eastAsia="Times New Roman" w:hAnsi="Times New Roman" w:cs="Times New Roman"/>
+          <w:sz w:val="24"/>
+          <w:szCs w:val="24"/>
+          <w:lang w:bidi="si-LK"/>
+        </w:rPr>
+      </w:pPr>
+      <w:r>
+        <w:rPr>
+          <w:rFonts w:ascii="Times New Roman" w:eastAsia="Times New Roman" w:hAnsi="Times New Roman" w:cs="Times New Roman"/>
+          <w:sz w:val="24"/>
+          <w:szCs w:val="24"/>
+          <w:lang w:bidi="si-LK"/>
+        </w:rPr>
+        <w:t xml:space="preserve">You would call this action with an object that includes the </w:t>
+      </w:r>
+      <w:r>
+        <w:rPr>
+          <w:rFonts w:ascii="Courier New" w:eastAsia="Times New Roman" w:hAnsi="Courier New" w:cs="Courier New"/>
+          <w:sz w:val="20"/>
+          <w:szCs w:val="20"/>
+          <w:lang w:bidi="si-LK"/>
+        </w:rPr>
+        <w:t>reqID</w:t>
+      </w:r>
+      <w:r>
+        <w:rPr>
+          <w:rFonts w:ascii="Times New Roman" w:eastAsia="Times New Roman" w:hAnsi="Times New Roman" w:cs="Times New Roman"/>
+          <w:sz w:val="24"/>
+          <w:szCs w:val="24"/>
+          <w:lang w:bidi="si-LK"/>
+        </w:rPr>
+        <w:t xml:space="preserve"> you want to remove. For example:</w:t>
       </w:r>
     </w:p>
     <w:p>
@@ -3248,6 +3054,15 @@
           <w:u w:val="none"/>
         </w:rPr>
       </w:pPr>
+      <w:r>
+        <w:rPr>
+          <w:rFonts w:ascii="Roboto" w:hAnsi="Roboto"/>
+          <w:color w:val="000000"/>
+          <w:sz w:val="15"/>
+          <w:szCs w:val="15"/>
+        </w:rPr>
+        <w:t>dispatch(removeFromJoinList({ reqID: 12345 }));</w:t>
+      </w:r>
       <w:r>
         <w:rPr>
           <w:rFonts w:ascii="Roboto" w:hAnsi="Roboto"/>
@@ -3523,6 +3338,7 @@
           <w:rFonts w:ascii="Roboto" w:hAnsi="Roboto"/>
           <w:color w:val="000000"/>
         </w:rPr>
+        <w:lastRenderedPageBreak/>
         <w:t>Keep your Data CORRECT: How to use Transactions in Spring Boot:</w:t>
       </w:r>
     </w:p>
@@ -3554,23 +3370,7 @@
           <w:rFonts w:ascii="Roboto" w:hAnsi="Roboto"/>
           <w:color w:val="F1F1F1"/>
         </w:rPr>
-        <w:t xml:space="preserve">How </w:t>
-      </w:r>
-      <w:proofErr w:type="spellStart"/>
-      <w:r>
-        <w:rPr>
-          <w:rFonts w:ascii="Roboto" w:hAnsi="Roboto"/>
-          <w:color w:val="F1F1F1"/>
-        </w:rPr>
-        <w:t>FastAPI</w:t>
-      </w:r>
-      <w:proofErr w:type="spellEnd"/>
-      <w:r>
-        <w:rPr>
-          <w:rFonts w:ascii="Roboto" w:hAnsi="Roboto"/>
-          <w:color w:val="F1F1F1"/>
-        </w:rPr>
-        <w:t xml:space="preserve"> Handles Requests Behind the Scenes</w:t>
+        <w:t>How FastAPI Handles Requests Behind the Scenes</w:t>
       </w:r>
     </w:p>
     <w:p/>
@@ -3599,7 +3399,6 @@
           <w:rFonts w:ascii="Roboto" w:hAnsi="Roboto"/>
           <w:color w:val="F1F1F1"/>
         </w:rPr>
-        <w:lastRenderedPageBreak/>
         <w:t>Introduction to Spring boot | Its Advantage over Spring MVC and Servlets based Web applications</w:t>
       </w:r>
     </w:p>
@@ -3682,60 +3481,20 @@
     </w:p>
     <w:p>
       <w:r>
-        <w:t xml:space="preserve">    &lt;</w:t>
-      </w:r>
-      <w:proofErr w:type="spellStart"/>
-      <w:r>
-        <w:t>groupId</w:t>
-      </w:r>
-      <w:proofErr w:type="spellEnd"/>
-      <w:r>
-        <w:t>&gt;</w:t>
-      </w:r>
-      <w:proofErr w:type="spellStart"/>
-      <w:r>
-        <w:t>com.google.code.gson</w:t>
-      </w:r>
-      <w:proofErr w:type="spellEnd"/>
-      <w:r>
-        <w:t>&lt;/</w:t>
-      </w:r>
-      <w:proofErr w:type="spellStart"/>
-      <w:r>
-        <w:t>groupId</w:t>
-      </w:r>
-      <w:proofErr w:type="spellEnd"/>
-      <w:r>
-        <w:t>&gt;</w:t>
-      </w:r>
-    </w:p>
-    <w:p>
-      <w:r>
-        <w:t xml:space="preserve">    &lt;</w:t>
-      </w:r>
-      <w:proofErr w:type="spellStart"/>
-      <w:r>
-        <w:t>artifactId</w:t>
-      </w:r>
-      <w:proofErr w:type="spellEnd"/>
-      <w:r>
-        <w:t>&gt;</w:t>
-      </w:r>
-      <w:proofErr w:type="spellStart"/>
-      <w:r>
-        <w:t>gson</w:t>
-      </w:r>
-      <w:proofErr w:type="spellEnd"/>
-      <w:r>
-        <w:t>&lt;/</w:t>
-      </w:r>
-      <w:proofErr w:type="spellStart"/>
-      <w:r>
-        <w:t>artifactId</w:t>
-      </w:r>
-      <w:proofErr w:type="spellEnd"/>
-      <w:r>
-        <w:t>&gt;</w:t>
+        <w:t xml:space="preserve">    </w:t>
+      </w:r>
+      <w:proofErr w:type="gramStart"/>
+      <w:r>
+        <w:t>&lt;groupId&gt;com.google.code</w:t>
+      </w:r>
+      <w:proofErr w:type="gramEnd"/>
+      <w:r>
+        <w:t>.gson&lt;/groupId&gt;</w:t>
+      </w:r>
+    </w:p>
+    <w:p>
+      <w:r>
+        <w:t xml:space="preserve">    &lt;artifactId&gt;gson&lt;/artifactId&gt;</w:t>
       </w:r>
     </w:p>
     <w:p>
@@ -4032,6 +3791,119 @@
     </w:lvl>
   </w:abstractNum>
   <w:abstractNum w:abstractNumId="2" w15:restartNumberingAfterBreak="0">
+    <w:nsid w:val="33771C12"/>
+    <w:multiLevelType w:val="multilevel"/>
+    <w:tmpl w:val="0B5406BE"/>
+    <w:lvl w:ilvl="0">
+      <w:start w:val="1"/>
+      <w:numFmt w:val="decimal"/>
+      <w:lvlText w:val="%1."/>
+      <w:lvlJc w:val="left"/>
+      <w:pPr>
+        <w:tabs>
+          <w:tab w:val="num" w:pos="720"/>
+        </w:tabs>
+        <w:ind w:left="720" w:hanging="360"/>
+      </w:pPr>
+    </w:lvl>
+    <w:lvl w:ilvl="1" w:tentative="1">
+      <w:start w:val="1"/>
+      <w:numFmt w:val="decimal"/>
+      <w:lvlText w:val="%2."/>
+      <w:lvlJc w:val="left"/>
+      <w:pPr>
+        <w:tabs>
+          <w:tab w:val="num" w:pos="1440"/>
+        </w:tabs>
+        <w:ind w:left="1440" w:hanging="360"/>
+      </w:pPr>
+    </w:lvl>
+    <w:lvl w:ilvl="2" w:tentative="1">
+      <w:start w:val="1"/>
+      <w:numFmt w:val="decimal"/>
+      <w:lvlText w:val="%3."/>
+      <w:lvlJc w:val="left"/>
+      <w:pPr>
+        <w:tabs>
+          <w:tab w:val="num" w:pos="2160"/>
+        </w:tabs>
+        <w:ind w:left="2160" w:hanging="360"/>
+      </w:pPr>
+    </w:lvl>
+    <w:lvl w:ilvl="3" w:tentative="1">
+      <w:start w:val="1"/>
+      <w:numFmt w:val="decimal"/>
+      <w:lvlText w:val="%4."/>
+      <w:lvlJc w:val="left"/>
+      <w:pPr>
+        <w:tabs>
+          <w:tab w:val="num" w:pos="2880"/>
+        </w:tabs>
+        <w:ind w:left="2880" w:hanging="360"/>
+      </w:pPr>
+    </w:lvl>
+    <w:lvl w:ilvl="4" w:tentative="1">
+      <w:start w:val="1"/>
+      <w:numFmt w:val="decimal"/>
+      <w:lvlText w:val="%5."/>
+      <w:lvlJc w:val="left"/>
+      <w:pPr>
+        <w:tabs>
+          <w:tab w:val="num" w:pos="3600"/>
+        </w:tabs>
+        <w:ind w:left="3600" w:hanging="360"/>
+      </w:pPr>
+    </w:lvl>
+    <w:lvl w:ilvl="5" w:tentative="1">
+      <w:start w:val="1"/>
+      <w:numFmt w:val="decimal"/>
+      <w:lvlText w:val="%6."/>
+      <w:lvlJc w:val="left"/>
+      <w:pPr>
+        <w:tabs>
+          <w:tab w:val="num" w:pos="4320"/>
+        </w:tabs>
+        <w:ind w:left="4320" w:hanging="360"/>
+      </w:pPr>
+    </w:lvl>
+    <w:lvl w:ilvl="6" w:tentative="1">
+      <w:start w:val="1"/>
+      <w:numFmt w:val="decimal"/>
+      <w:lvlText w:val="%7."/>
+      <w:lvlJc w:val="left"/>
+      <w:pPr>
+        <w:tabs>
+          <w:tab w:val="num" w:pos="5040"/>
+        </w:tabs>
+        <w:ind w:left="5040" w:hanging="360"/>
+      </w:pPr>
+    </w:lvl>
+    <w:lvl w:ilvl="7" w:tentative="1">
+      <w:start w:val="1"/>
+      <w:numFmt w:val="decimal"/>
+      <w:lvlText w:val="%8."/>
+      <w:lvlJc w:val="left"/>
+      <w:pPr>
+        <w:tabs>
+          <w:tab w:val="num" w:pos="5760"/>
+        </w:tabs>
+        <w:ind w:left="5760" w:hanging="360"/>
+      </w:pPr>
+    </w:lvl>
+    <w:lvl w:ilvl="8" w:tentative="1">
+      <w:start w:val="1"/>
+      <w:numFmt w:val="decimal"/>
+      <w:lvlText w:val="%9."/>
+      <w:lvlJc w:val="left"/>
+      <w:pPr>
+        <w:tabs>
+          <w:tab w:val="num" w:pos="6480"/>
+        </w:tabs>
+        <w:ind w:left="6480" w:hanging="360"/>
+      </w:pPr>
+    </w:lvl>
+  </w:abstractNum>
+  <w:abstractNum w:abstractNumId="3" w15:restartNumberingAfterBreak="0">
     <w:nsid w:val="399A105D"/>
     <w:multiLevelType w:val="multilevel"/>
     <w:tmpl w:val="F9C0CEF0"/>
@@ -4148,7 +4020,7 @@
       </w:pPr>
     </w:lvl>
   </w:abstractNum>
-  <w:abstractNum w:abstractNumId="3" w15:restartNumberingAfterBreak="0">
+  <w:abstractNum w:abstractNumId="4" w15:restartNumberingAfterBreak="0">
     <w:nsid w:val="3C432242"/>
     <w:multiLevelType w:val="multilevel"/>
     <w:tmpl w:val="E2325A88"/>
@@ -4297,7 +4169,7 @@
       </w:rPr>
     </w:lvl>
   </w:abstractNum>
-  <w:abstractNum w:abstractNumId="4" w15:restartNumberingAfterBreak="0">
+  <w:abstractNum w:abstractNumId="5" w15:restartNumberingAfterBreak="0">
     <w:nsid w:val="42AE5355"/>
     <w:multiLevelType w:val="multilevel"/>
     <w:tmpl w:val="6B96B1BC"/>
@@ -4446,7 +4318,7 @@
       </w:rPr>
     </w:lvl>
   </w:abstractNum>
-  <w:abstractNum w:abstractNumId="5" w15:restartNumberingAfterBreak="0">
+  <w:abstractNum w:abstractNumId="6" w15:restartNumberingAfterBreak="0">
     <w:nsid w:val="469D3A39"/>
     <w:multiLevelType w:val="multilevel"/>
     <w:tmpl w:val="AC6885C2"/>
@@ -4595,7 +4467,7 @@
       </w:rPr>
     </w:lvl>
   </w:abstractNum>
-  <w:abstractNum w:abstractNumId="6" w15:restartNumberingAfterBreak="0">
+  <w:abstractNum w:abstractNumId="7" w15:restartNumberingAfterBreak="0">
     <w:nsid w:val="54C6017D"/>
     <w:multiLevelType w:val="multilevel"/>
     <w:tmpl w:val="6CB84AA6"/>
@@ -4744,7 +4616,7 @@
       </w:rPr>
     </w:lvl>
   </w:abstractNum>
-  <w:abstractNum w:abstractNumId="7" w15:restartNumberingAfterBreak="0">
+  <w:abstractNum w:abstractNumId="8" w15:restartNumberingAfterBreak="0">
     <w:nsid w:val="735D1736"/>
     <w:multiLevelType w:val="multilevel"/>
     <w:tmpl w:val="48147E56"/>
@@ -4893,7 +4765,7 @@
       </w:rPr>
     </w:lvl>
   </w:abstractNum>
-  <w:abstractNum w:abstractNumId="8" w15:restartNumberingAfterBreak="0">
+  <w:abstractNum w:abstractNumId="9" w15:restartNumberingAfterBreak="0">
     <w:nsid w:val="7A945CC1"/>
     <w:multiLevelType w:val="multilevel"/>
     <w:tmpl w:val="3198036C"/>
@@ -5011,31 +4883,34 @@
     </w:lvl>
   </w:abstractNum>
   <w:num w:numId="1">
-    <w:abstractNumId w:val="2"/>
+    <w:abstractNumId w:val="3"/>
   </w:num>
   <w:num w:numId="2">
+    <w:abstractNumId w:val="6"/>
+  </w:num>
+  <w:num w:numId="3">
     <w:abstractNumId w:val="5"/>
   </w:num>
-  <w:num w:numId="3">
+  <w:num w:numId="4">
     <w:abstractNumId w:val="4"/>
   </w:num>
-  <w:num w:numId="4">
-    <w:abstractNumId w:val="3"/>
-  </w:num>
   <w:num w:numId="5">
-    <w:abstractNumId w:val="7"/>
+    <w:abstractNumId w:val="8"/>
   </w:num>
   <w:num w:numId="6">
     <w:abstractNumId w:val="1"/>
   </w:num>
   <w:num w:numId="7">
-    <w:abstractNumId w:val="8"/>
+    <w:abstractNumId w:val="9"/>
   </w:num>
   <w:num w:numId="8">
-    <w:abstractNumId w:val="6"/>
+    <w:abstractNumId w:val="7"/>
   </w:num>
   <w:num w:numId="9">
     <w:abstractNumId w:val="0"/>
+  </w:num>
+  <w:num w:numId="10">
+    <w:abstractNumId w:val="2"/>
   </w:num>
 </w:numbering>
 </file>
@@ -5501,6 +5376,7 @@
   <w:style w:type="character" w:default="1" w:styleId="DefaultParagraphFont">
     <w:name w:val="Default Paragraph Font"/>
     <w:uiPriority w:val="1"/>
+    <w:semiHidden/>
     <w:unhideWhenUsed/>
   </w:style>
   <w:style w:type="table" w:default="1" w:styleId="TableNormal">

</xml_diff>